<commit_message>
add img to report file
</commit_message>
<xml_diff>
--- a/docs/Кротов_ЕГ_АССН_ЛР-02.docx
+++ b/docs/Кротов_ЕГ_АССН_ЛР-02.docx
@@ -761,6 +761,7 @@
       <w:r>
         <w:rPr>
           <w:b/>
+          <w:noProof/>
         </w:rPr>
         <w:drawing>
           <wp:inline distT="0" distB="0" distL="0" distR="0" wp14:anchorId="333187FB" wp14:editId="25A2CBEC">
@@ -823,6 +824,7 @@
       <w:r>
         <w:rPr>
           <w:b/>
+          <w:noProof/>
           <w:lang w:val="en-US"/>
         </w:rPr>
         <w:drawing>
@@ -874,24 +876,14 @@
       <w:r>
         <w:t xml:space="preserve">Рис. </w:t>
       </w:r>
-      <w:r>
-        <w:fldChar w:fldCharType="begin"/>
-      </w:r>
-      <w:r>
-        <w:instrText xml:space="preserve"> SEQ Рис. \* ARABIC </w:instrText>
-      </w:r>
-      <w:r>
-        <w:fldChar w:fldCharType="separate"/>
-      </w:r>
-      <w:r>
-        <w:rPr>
-          <w:noProof/>
-        </w:rPr>
-        <w:t>1</w:t>
-      </w:r>
-      <w:r>
-        <w:fldChar w:fldCharType="end"/>
-      </w:r>
+      <w:fldSimple w:instr=" SEQ Рис. \* ARABIC ">
+        <w:r>
+          <w:rPr>
+            <w:noProof/>
+          </w:rPr>
+          <w:t>1</w:t>
+        </w:r>
+      </w:fldSimple>
     </w:p>
     <w:p>
       <w:pPr>
@@ -2439,6 +2431,7 @@
           <w:rFonts w:eastAsia="Arial"/>
           <w:b/>
           <w:bCs/>
+          <w:noProof/>
           <w:szCs w:val="28"/>
           <w:lang w:val="en-US"/>
         </w:rPr>
@@ -2519,21 +2512,97 @@
       <w:pPr>
         <w:spacing w:line="360" w:lineRule="auto"/>
         <w:contextualSpacing/>
-      </w:pPr>
-      <w:r>
-        <w:t xml:space="preserve"> </w:t>
-      </w:r>
-    </w:p>
-    <w:p>
-      <w:pPr>
-        <w:spacing w:line="360" w:lineRule="auto"/>
-        <w:contextualSpacing/>
-      </w:pPr>
-    </w:p>
-    <w:p>
-      <w:pPr>
-        <w:spacing w:line="360" w:lineRule="auto"/>
-        <w:contextualSpacing/>
+        <w:jc w:val="center"/>
+      </w:pPr>
+      <w:r>
+        <w:rPr>
+          <w:noProof/>
+        </w:rPr>
+        <w:drawing>
+          <wp:inline distT="0" distB="0" distL="0" distR="0" wp14:anchorId="6D4AF0CD" wp14:editId="205F14DD">
+            <wp:extent cx="5864606" cy="3301553"/>
+            <wp:effectExtent l="0" t="0" r="3175" b="0"/>
+            <wp:docPr id="1071259368" name="Рисунок 1"/>
+            <wp:cNvGraphicFramePr>
+              <a:graphicFrameLocks xmlns:a="http://schemas.openxmlformats.org/drawingml/2006/main" noChangeAspect="1"/>
+            </wp:cNvGraphicFramePr>
+            <a:graphic xmlns:a="http://schemas.openxmlformats.org/drawingml/2006/main">
+              <a:graphicData uri="http://schemas.openxmlformats.org/drawingml/2006/picture">
+                <pic:pic xmlns:pic="http://schemas.openxmlformats.org/drawingml/2006/picture">
+                  <pic:nvPicPr>
+                    <pic:cNvPr id="0" name="Picture 1"/>
+                    <pic:cNvPicPr>
+                      <a:picLocks noChangeAspect="1" noChangeArrowheads="1"/>
+                    </pic:cNvPicPr>
+                  </pic:nvPicPr>
+                  <pic:blipFill>
+                    <a:blip r:embed="rId9" cstate="print">
+                      <a:extLst>
+                        <a:ext uri="{28A0092B-C50C-407E-A947-70E740481C1C}">
+                          <a14:useLocalDpi xmlns:a14="http://schemas.microsoft.com/office/drawing/2010/main" val="0"/>
+                        </a:ext>
+                      </a:extLst>
+                    </a:blip>
+                    <a:srcRect/>
+                    <a:stretch>
+                      <a:fillRect/>
+                    </a:stretch>
+                  </pic:blipFill>
+                  <pic:spPr bwMode="auto">
+                    <a:xfrm>
+                      <a:off x="0" y="0"/>
+                      <a:ext cx="5908242" cy="3326118"/>
+                    </a:xfrm>
+                    <a:prstGeom prst="rect">
+                      <a:avLst/>
+                    </a:prstGeom>
+                    <a:noFill/>
+                    <a:ln>
+                      <a:noFill/>
+                    </a:ln>
+                  </pic:spPr>
+                </pic:pic>
+              </a:graphicData>
+            </a:graphic>
+          </wp:inline>
+        </w:drawing>
+      </w:r>
+    </w:p>
+    <w:p>
+      <w:pPr>
+        <w:widowControl w:val="0"/>
+        <w:spacing w:after="0" w:line="360" w:lineRule="auto"/>
+        <w:jc w:val="center"/>
+        <w:rPr>
+          <w:rFonts w:eastAsia="Arial"/>
+          <w:szCs w:val="28"/>
+        </w:rPr>
+      </w:pPr>
+      <w:r>
+        <w:rPr>
+          <w:rFonts w:eastAsia="Arial"/>
+          <w:szCs w:val="28"/>
+        </w:rPr>
+        <w:t xml:space="preserve">Рис. </w:t>
+      </w:r>
+      <w:r>
+        <w:rPr>
+          <w:rFonts w:eastAsia="Arial"/>
+          <w:szCs w:val="28"/>
+        </w:rPr>
+        <w:t>3</w:t>
+      </w:r>
+    </w:p>
+    <w:p>
+      <w:pPr>
+        <w:spacing w:line="360" w:lineRule="auto"/>
+        <w:contextualSpacing/>
+      </w:pPr>
+    </w:p>
+    <w:p>
+      <w:pPr>
+        <w:spacing w:after="160" w:line="259" w:lineRule="auto"/>
+        <w:jc w:val="left"/>
         <w:rPr>
           <w:b/>
           <w:bCs/>
@@ -2544,6 +2613,24 @@
           <w:b/>
           <w:bCs/>
         </w:rPr>
+        <w:br w:type="page"/>
+      </w:r>
+    </w:p>
+    <w:p>
+      <w:pPr>
+        <w:spacing w:line="360" w:lineRule="auto"/>
+        <w:contextualSpacing/>
+        <w:rPr>
+          <w:b/>
+          <w:bCs/>
+        </w:rPr>
+      </w:pPr>
+      <w:r>
+        <w:rPr>
+          <w:b/>
+          <w:bCs/>
+        </w:rPr>
+        <w:lastRenderedPageBreak/>
         <w:t>Полученные результаты:</w:t>
       </w:r>
     </w:p>

</xml_diff>